<commit_message>
báo cáo bài tập lớn
</commit_message>
<xml_diff>
--- a/3.PROJECT/BÁO CÁO BÀI TẬP LỚN.docx
+++ b/3.PROJECT/BÁO CÁO BÀI TẬP LỚN.docx
@@ -2144,31 +2144,47 @@
           <w:sz w:val="28"/>
           <w:szCs w:val="28"/>
         </w:rPr>
-        <w:t xml:space="preserve">- </w:t>
-      </w:r>
-      <w:proofErr w:type="spellStart"/>
-      <w:r>
-        <w:rPr>
-          <w:sz w:val="28"/>
-          <w:szCs w:val="28"/>
-        </w:rPr>
-        <w:t>Tìm</w:t>
-      </w:r>
-      <w:proofErr w:type="spellEnd"/>
-      <w:r>
-        <w:rPr>
-          <w:sz w:val="28"/>
-          <w:szCs w:val="28"/>
-        </w:rPr>
-        <w:t xml:space="preserve"> </w:t>
-      </w:r>
-      <w:proofErr w:type="spellStart"/>
-      <w:r>
-        <w:rPr>
-          <w:sz w:val="28"/>
-          <w:szCs w:val="28"/>
-        </w:rPr>
-        <w:t>kiếm</w:t>
+        <w:t xml:space="preserve">b. </w:t>
+      </w:r>
+      <w:proofErr w:type="spellStart"/>
+      <w:r>
+        <w:rPr>
+          <w:sz w:val="28"/>
+          <w:szCs w:val="28"/>
+        </w:rPr>
+        <w:t>Phần</w:t>
+      </w:r>
+      <w:proofErr w:type="spellEnd"/>
+      <w:r>
+        <w:rPr>
+          <w:sz w:val="28"/>
+          <w:szCs w:val="28"/>
+        </w:rPr>
+        <w:t xml:space="preserve"> </w:t>
+      </w:r>
+      <w:proofErr w:type="spellStart"/>
+      <w:r>
+        <w:rPr>
+          <w:sz w:val="28"/>
+          <w:szCs w:val="28"/>
+        </w:rPr>
+        <w:t>quản</w:t>
+      </w:r>
+      <w:proofErr w:type="spellEnd"/>
+      <w:r>
+        <w:rPr>
+          <w:sz w:val="28"/>
+          <w:szCs w:val="28"/>
+        </w:rPr>
+        <w:t xml:space="preserve"> </w:t>
+      </w:r>
+      <w:proofErr w:type="spellStart"/>
+      <w:r>
+        <w:rPr>
+          <w:sz w:val="28"/>
+          <w:szCs w:val="28"/>
+        </w:rPr>
+        <w:t>trị</w:t>
       </w:r>
       <w:proofErr w:type="spellEnd"/>
     </w:p>
@@ -2184,7 +2200,7 @@
           <w:sz w:val="28"/>
           <w:szCs w:val="28"/>
         </w:rPr>
-        <w:t xml:space="preserve">b. </w:t>
+        <w:t>-</w:t>
       </w:r>
       <w:proofErr w:type="spellStart"/>
       <w:r>
@@ -2208,23 +2224,64 @@
           <w:sz w:val="28"/>
           <w:szCs w:val="28"/>
         </w:rPr>
-        <w:t>quản</w:t>
-      </w:r>
-      <w:proofErr w:type="spellEnd"/>
-      <w:r>
-        <w:rPr>
-          <w:sz w:val="28"/>
-          <w:szCs w:val="28"/>
-        </w:rPr>
-        <w:t xml:space="preserve"> </w:t>
-      </w:r>
-      <w:proofErr w:type="spellStart"/>
-      <w:r>
-        <w:rPr>
-          <w:sz w:val="28"/>
-          <w:szCs w:val="28"/>
-        </w:rPr>
-        <w:t>trị</w:t>
+        <w:t>người</w:t>
+      </w:r>
+      <w:proofErr w:type="spellEnd"/>
+      <w:r>
+        <w:rPr>
+          <w:sz w:val="28"/>
+          <w:szCs w:val="28"/>
+        </w:rPr>
+        <w:t xml:space="preserve"> </w:t>
+      </w:r>
+      <w:proofErr w:type="spellStart"/>
+      <w:r>
+        <w:rPr>
+          <w:sz w:val="28"/>
+          <w:szCs w:val="28"/>
+        </w:rPr>
+        <w:t>dùng</w:t>
+      </w:r>
+      <w:proofErr w:type="spellEnd"/>
+      <w:r>
+        <w:rPr>
+          <w:sz w:val="28"/>
+          <w:szCs w:val="28"/>
+        </w:rPr>
+        <w:t xml:space="preserve">: đăng </w:t>
+      </w:r>
+      <w:proofErr w:type="spellStart"/>
+      <w:r>
+        <w:rPr>
+          <w:sz w:val="28"/>
+          <w:szCs w:val="28"/>
+        </w:rPr>
+        <w:t>ký</w:t>
+      </w:r>
+      <w:proofErr w:type="spellEnd"/>
+      <w:r>
+        <w:rPr>
+          <w:sz w:val="28"/>
+          <w:szCs w:val="28"/>
+        </w:rPr>
+        <w:t xml:space="preserve">, đăng </w:t>
+      </w:r>
+      <w:proofErr w:type="spellStart"/>
+      <w:r>
+        <w:rPr>
+          <w:sz w:val="28"/>
+          <w:szCs w:val="28"/>
+        </w:rPr>
+        <w:t>n</w:t>
+      </w:r>
+      <w:bookmarkStart w:id="0" w:name="_GoBack"/>
+      <w:bookmarkEnd w:id="0"/>
+      <w:r>
+        <w:rPr>
+          <w:sz w:val="28"/>
+          <w:szCs w:val="28"/>
+        </w:rPr>
+        <w:t>hập</w:t>
       </w:r>
       <w:proofErr w:type="spellEnd"/>
     </w:p>
@@ -2248,226 +2305,224 @@
           <w:sz w:val="28"/>
           <w:szCs w:val="28"/>
         </w:rPr>
-        <w:t>Phần</w:t>
-      </w:r>
-      <w:proofErr w:type="spellEnd"/>
-      <w:r>
-        <w:rPr>
-          <w:sz w:val="28"/>
-          <w:szCs w:val="28"/>
-        </w:rPr>
-        <w:t xml:space="preserve"> </w:t>
-      </w:r>
-      <w:proofErr w:type="spellStart"/>
-      <w:r>
-        <w:rPr>
-          <w:sz w:val="28"/>
-          <w:szCs w:val="28"/>
-        </w:rPr>
-        <w:t>người</w:t>
-      </w:r>
-      <w:proofErr w:type="spellEnd"/>
-      <w:r>
-        <w:rPr>
-          <w:sz w:val="28"/>
-          <w:szCs w:val="28"/>
-        </w:rPr>
-        <w:t xml:space="preserve"> </w:t>
-      </w:r>
-      <w:proofErr w:type="spellStart"/>
-      <w:r>
-        <w:rPr>
-          <w:sz w:val="28"/>
-          <w:szCs w:val="28"/>
-        </w:rPr>
-        <w:t>dùng</w:t>
-      </w:r>
-      <w:proofErr w:type="spellEnd"/>
-      <w:r>
-        <w:rPr>
-          <w:sz w:val="28"/>
-          <w:szCs w:val="28"/>
-        </w:rPr>
-        <w:t xml:space="preserve">: đăng </w:t>
-      </w:r>
-      <w:proofErr w:type="spellStart"/>
-      <w:r>
-        <w:rPr>
-          <w:sz w:val="28"/>
-          <w:szCs w:val="28"/>
-        </w:rPr>
-        <w:t>ký</w:t>
-      </w:r>
-      <w:proofErr w:type="spellEnd"/>
-      <w:r>
-        <w:rPr>
-          <w:sz w:val="28"/>
-          <w:szCs w:val="28"/>
-        </w:rPr>
-        <w:t xml:space="preserve">, đăng </w:t>
-      </w:r>
-      <w:proofErr w:type="spellStart"/>
-      <w:r>
-        <w:rPr>
-          <w:sz w:val="28"/>
-          <w:szCs w:val="28"/>
-        </w:rPr>
-        <w:t>nhập</w:t>
-      </w:r>
-      <w:proofErr w:type="spellEnd"/>
+        <w:t>Quản</w:t>
+      </w:r>
+      <w:proofErr w:type="spellEnd"/>
+      <w:r>
+        <w:rPr>
+          <w:sz w:val="28"/>
+          <w:szCs w:val="28"/>
+        </w:rPr>
+        <w:t xml:space="preserve"> </w:t>
+      </w:r>
+      <w:proofErr w:type="spellStart"/>
+      <w:r>
+        <w:rPr>
+          <w:sz w:val="28"/>
+          <w:szCs w:val="28"/>
+        </w:rPr>
+        <w:t>trị</w:t>
+      </w:r>
+      <w:proofErr w:type="spellEnd"/>
+      <w:r>
+        <w:rPr>
+          <w:sz w:val="28"/>
+          <w:szCs w:val="28"/>
+        </w:rPr>
+        <w:t xml:space="preserve"> </w:t>
+      </w:r>
+      <w:proofErr w:type="spellStart"/>
+      <w:r>
+        <w:rPr>
+          <w:sz w:val="28"/>
+          <w:szCs w:val="28"/>
+        </w:rPr>
+        <w:t>bài</w:t>
+      </w:r>
+      <w:proofErr w:type="spellEnd"/>
+      <w:r>
+        <w:rPr>
+          <w:sz w:val="28"/>
+          <w:szCs w:val="28"/>
+        </w:rPr>
+        <w:t xml:space="preserve"> </w:t>
+      </w:r>
+      <w:proofErr w:type="spellStart"/>
+      <w:r>
+        <w:rPr>
+          <w:sz w:val="28"/>
+          <w:szCs w:val="28"/>
+        </w:rPr>
+        <w:t>viết</w:t>
+      </w:r>
+      <w:proofErr w:type="spellEnd"/>
+      <w:r>
+        <w:rPr>
+          <w:sz w:val="28"/>
+          <w:szCs w:val="28"/>
+        </w:rPr>
+        <w:t xml:space="preserve">: </w:t>
+      </w:r>
     </w:p>
     <w:p>
       <w:pPr>
+        <w:ind w:firstLine="720"/>
+        <w:rPr>
+          <w:sz w:val="28"/>
+          <w:szCs w:val="28"/>
+        </w:rPr>
+      </w:pPr>
+      <w:r>
+        <w:rPr>
+          <w:sz w:val="28"/>
+          <w:szCs w:val="28"/>
+          <w:lang w:val="en-US"/>
+        </w:rPr>
+        <w:t xml:space="preserve">+ </w:t>
+      </w:r>
+      <w:proofErr w:type="spellStart"/>
+      <w:r>
+        <w:rPr>
+          <w:sz w:val="28"/>
+          <w:szCs w:val="28"/>
+        </w:rPr>
+        <w:t>liệt</w:t>
+      </w:r>
+      <w:proofErr w:type="spellEnd"/>
+      <w:r>
+        <w:rPr>
+          <w:sz w:val="28"/>
+          <w:szCs w:val="28"/>
+        </w:rPr>
+        <w:t xml:space="preserve"> </w:t>
+      </w:r>
+      <w:proofErr w:type="spellStart"/>
+      <w:r>
+        <w:rPr>
+          <w:sz w:val="28"/>
+          <w:szCs w:val="28"/>
+        </w:rPr>
+        <w:t>kê</w:t>
+      </w:r>
+      <w:proofErr w:type="spellEnd"/>
+    </w:p>
+    <w:p>
+      <w:pPr>
+        <w:ind w:firstLine="720"/>
+        <w:rPr>
+          <w:sz w:val="28"/>
+          <w:szCs w:val="28"/>
+        </w:rPr>
+      </w:pPr>
+      <w:r>
+        <w:rPr>
+          <w:sz w:val="28"/>
+          <w:szCs w:val="28"/>
+          <w:lang w:val="en-US"/>
+        </w:rPr>
+        <w:t xml:space="preserve">+ </w:t>
+      </w:r>
+      <w:r>
+        <w:rPr>
+          <w:sz w:val="28"/>
+          <w:szCs w:val="28"/>
+        </w:rPr>
+        <w:t>thêm/</w:t>
+      </w:r>
+      <w:proofErr w:type="spellStart"/>
+      <w:r>
+        <w:rPr>
+          <w:sz w:val="28"/>
+          <w:szCs w:val="28"/>
+        </w:rPr>
+        <w:t>sửa</w:t>
+      </w:r>
+      <w:proofErr w:type="spellEnd"/>
+      <w:r>
+        <w:rPr>
+          <w:sz w:val="28"/>
+          <w:szCs w:val="28"/>
+        </w:rPr>
+        <w:t>/</w:t>
+      </w:r>
+      <w:proofErr w:type="spellStart"/>
+      <w:r>
+        <w:rPr>
+          <w:sz w:val="28"/>
+          <w:szCs w:val="28"/>
+        </w:rPr>
+        <w:t>xóa</w:t>
+      </w:r>
+      <w:proofErr w:type="spellEnd"/>
+      <w:r>
+        <w:rPr>
+          <w:sz w:val="28"/>
+          <w:szCs w:val="28"/>
+        </w:rPr>
+        <w:t>/</w:t>
+      </w:r>
+      <w:proofErr w:type="spellStart"/>
+      <w:r>
+        <w:rPr>
+          <w:sz w:val="28"/>
+          <w:szCs w:val="28"/>
+        </w:rPr>
+        <w:t>tìm</w:t>
+      </w:r>
+      <w:proofErr w:type="spellEnd"/>
+      <w:r>
+        <w:rPr>
+          <w:sz w:val="28"/>
+          <w:szCs w:val="28"/>
+        </w:rPr>
+        <w:t xml:space="preserve"> </w:t>
+      </w:r>
+      <w:proofErr w:type="spellStart"/>
+      <w:r>
+        <w:rPr>
+          <w:sz w:val="28"/>
+          <w:szCs w:val="28"/>
+        </w:rPr>
+        <w:t>kiếm</w:t>
+      </w:r>
+      <w:proofErr w:type="spellEnd"/>
+    </w:p>
+    <w:p>
+      <w:pPr>
+        <w:ind w:firstLine="720"/>
+        <w:rPr>
+          <w:sz w:val="28"/>
+          <w:szCs w:val="28"/>
+          <w:lang w:val="en-US"/>
+        </w:rPr>
+      </w:pPr>
+      <w:r>
+        <w:rPr>
+          <w:sz w:val="28"/>
+          <w:szCs w:val="28"/>
+          <w:lang w:val="en-US"/>
+        </w:rPr>
+        <w:t>+ comment</w:t>
+      </w:r>
+    </w:p>
+    <w:p>
+      <w:pPr>
         <w:rPr>
           <w:b/>
           <w:sz w:val="32"/>
           <w:szCs w:val="32"/>
+          <w:lang w:val="en-US"/>
         </w:rPr>
       </w:pPr>
       <w:r>
         <w:rPr>
           <w:sz w:val="28"/>
           <w:szCs w:val="28"/>
-        </w:rPr>
-        <w:t>-</w:t>
-      </w:r>
-      <w:proofErr w:type="spellStart"/>
-      <w:r>
-        <w:rPr>
-          <w:sz w:val="28"/>
-          <w:szCs w:val="28"/>
-        </w:rPr>
-        <w:t>Quản</w:t>
-      </w:r>
-      <w:proofErr w:type="spellEnd"/>
-      <w:r>
-        <w:rPr>
-          <w:sz w:val="28"/>
-          <w:szCs w:val="28"/>
-        </w:rPr>
-        <w:t xml:space="preserve"> </w:t>
-      </w:r>
-      <w:proofErr w:type="spellStart"/>
-      <w:r>
-        <w:rPr>
-          <w:sz w:val="28"/>
-          <w:szCs w:val="28"/>
-        </w:rPr>
-        <w:t>trị</w:t>
-      </w:r>
-      <w:proofErr w:type="spellEnd"/>
-      <w:r>
-        <w:rPr>
-          <w:sz w:val="28"/>
-          <w:szCs w:val="28"/>
-        </w:rPr>
-        <w:t xml:space="preserve"> </w:t>
-      </w:r>
-      <w:proofErr w:type="spellStart"/>
-      <w:r>
-        <w:rPr>
-          <w:sz w:val="28"/>
-          <w:szCs w:val="28"/>
-        </w:rPr>
-        <w:t>bài</w:t>
-      </w:r>
-      <w:proofErr w:type="spellEnd"/>
-      <w:r>
-        <w:rPr>
-          <w:sz w:val="28"/>
-          <w:szCs w:val="28"/>
-        </w:rPr>
-        <w:t xml:space="preserve"> </w:t>
-      </w:r>
-      <w:proofErr w:type="spellStart"/>
-      <w:r>
-        <w:rPr>
-          <w:sz w:val="28"/>
-          <w:szCs w:val="28"/>
-        </w:rPr>
-        <w:t>viết</w:t>
-      </w:r>
-      <w:proofErr w:type="spellEnd"/>
-      <w:r>
-        <w:rPr>
-          <w:sz w:val="28"/>
-          <w:szCs w:val="28"/>
-        </w:rPr>
-        <w:t xml:space="preserve">: </w:t>
-      </w:r>
-      <w:proofErr w:type="spellStart"/>
-      <w:r>
-        <w:rPr>
-          <w:sz w:val="28"/>
-          <w:szCs w:val="28"/>
-        </w:rPr>
-        <w:t>liệt</w:t>
-      </w:r>
-      <w:proofErr w:type="spellEnd"/>
-      <w:r>
-        <w:rPr>
-          <w:sz w:val="28"/>
-          <w:szCs w:val="28"/>
-        </w:rPr>
-        <w:t xml:space="preserve"> kê/thêm/</w:t>
-      </w:r>
-      <w:proofErr w:type="spellStart"/>
-      <w:r>
-        <w:rPr>
-          <w:sz w:val="28"/>
-          <w:szCs w:val="28"/>
-        </w:rPr>
-        <w:t>sửa</w:t>
-      </w:r>
-      <w:proofErr w:type="spellEnd"/>
-      <w:r>
-        <w:rPr>
-          <w:sz w:val="28"/>
-          <w:szCs w:val="28"/>
-        </w:rPr>
-        <w:t>/</w:t>
-      </w:r>
-      <w:proofErr w:type="spellStart"/>
-      <w:r>
-        <w:rPr>
-          <w:sz w:val="28"/>
-          <w:szCs w:val="28"/>
-        </w:rPr>
-        <w:t>xóa</w:t>
-      </w:r>
-      <w:proofErr w:type="spellEnd"/>
-      <w:r>
-        <w:rPr>
-          <w:sz w:val="28"/>
-          <w:szCs w:val="28"/>
-        </w:rPr>
-        <w:t>/</w:t>
-      </w:r>
-      <w:proofErr w:type="spellStart"/>
-      <w:r>
-        <w:rPr>
-          <w:sz w:val="28"/>
-          <w:szCs w:val="28"/>
-        </w:rPr>
-        <w:t>tìm</w:t>
-      </w:r>
-      <w:proofErr w:type="spellEnd"/>
-      <w:r>
-        <w:rPr>
-          <w:sz w:val="28"/>
-          <w:szCs w:val="28"/>
-        </w:rPr>
-        <w:t xml:space="preserve"> </w:t>
-      </w:r>
-      <w:proofErr w:type="spellStart"/>
-      <w:r>
-        <w:rPr>
-          <w:sz w:val="28"/>
-          <w:szCs w:val="28"/>
-        </w:rPr>
-        <w:t>kiếm</w:t>
-      </w:r>
-      <w:proofErr w:type="spellEnd"/>
+          <w:lang w:val="en-US"/>
+        </w:rPr>
+        <w:tab/>
+        <w:t>+ like/dislike</w:t>
+      </w:r>
     </w:p>
     <w:p>
       <w:pPr>
@@ -2611,6 +2666,7 @@
               <w:rPr>
                 <w:b/>
               </w:rPr>
+              <w:lastRenderedPageBreak/>
               <w:t xml:space="preserve">Phân </w:t>
             </w:r>
             <w:proofErr w:type="spellStart"/>
@@ -3126,16 +3182,7 @@
                 <w:sz w:val="28"/>
                 <w:szCs w:val="28"/>
               </w:rPr>
-              <w:t xml:space="preserve"> năng</w:t>
-            </w:r>
-            <w:bookmarkStart w:id="0" w:name="_GoBack"/>
-            <w:bookmarkEnd w:id="0"/>
-            <w:r>
-              <w:rPr>
-                <w:sz w:val="28"/>
-                <w:szCs w:val="28"/>
-              </w:rPr>
-              <w:t xml:space="preserve"> </w:t>
+              <w:t xml:space="preserve"> năng </w:t>
             </w:r>
             <w:proofErr w:type="spellStart"/>
             <w:r>

</xml_diff>